<commit_message>
New simulations and weekly reports
</commit_message>
<xml_diff>
--- a/Papers/Litererature_Review_Notes.docx
+++ b/Papers/Litererature_Review_Notes.docx
@@ -190,13 +190,7 @@
     </w:p>
     <w:p>
       <w:r>
-        <w:t xml:space="preserve">This paper introduces a magnetic resonance–coupled reader designed to improve the signal strength and readout distance of passive LC wireless sensors. Conventional LC sensor systems suffer from weak coupling and limited range when sensor dimensions are reduced. To overcome this, the authors propose a resonant reader with a </w:t>
-      </w:r>
-      <w:r>
-        <w:t>tuneable</w:t>
-      </w:r>
-      <w:r>
-        <w:t xml:space="preserve"> frequency</w:t>
+        <w:t>This paper introduces a magnetic resonance–coupled reader designed to improve the signal strength and readout distance of passive LC wireless sensors. Conventional LC sensor systems suffer from weak coupling and limited range when sensor dimensions are reduced. To overcome this, the authors propose a resonant reader with a tuneable frequency</w:t>
       </w:r>
       <w:r>
         <w:t xml:space="preserve">, </w:t>
@@ -372,10 +366,9 @@
             <w:autoSpaceDE w:val="0"/>
             <w:autoSpaceDN w:val="0"/>
             <w:ind w:hanging="640"/>
-            <w:divId w:val="469399326"/>
-            <w:rPr>
-              <w:rFonts w:eastAsia="Times New Roman"/>
-              <w:color w:val="000000"/>
+            <w:divId w:val="1525707710"/>
+            <w:rPr>
+              <w:rFonts w:eastAsia="Times New Roman"/>
               <w:kern w:val="0"/>
               <w:sz w:val="24"/>
               <w:szCs w:val="24"/>
@@ -385,14 +378,12 @@
           <w:r>
             <w:rPr>
               <w:rFonts w:eastAsia="Times New Roman"/>
-              <w:color w:val="000000"/>
             </w:rPr>
             <w:t>[1]</w:t>
           </w:r>
           <w:r>
             <w:rPr>
               <w:rFonts w:eastAsia="Times New Roman"/>
-              <w:color w:val="000000"/>
             </w:rPr>
             <w:tab/>
             <w:t xml:space="preserve">R. Nopper, R. </w:t>
@@ -401,7 +392,6 @@
           <w:r>
             <w:rPr>
               <w:rFonts w:eastAsia="Times New Roman"/>
-              <w:color w:val="000000"/>
             </w:rPr>
             <w:t>Niekrawietz</w:t>
           </w:r>
@@ -409,7 +399,6 @@
           <w:r>
             <w:rPr>
               <w:rFonts w:eastAsia="Times New Roman"/>
-              <w:color w:val="000000"/>
             </w:rPr>
             <w:t xml:space="preserve">, and L. Reindl, ‘Wireless readout of passive LC sensors’, </w:t>
           </w:r>
@@ -418,7 +407,6 @@
               <w:rFonts w:eastAsia="Times New Roman"/>
               <w:i/>
               <w:iCs/>
-              <w:color w:val="000000"/>
             </w:rPr>
             <w:t xml:space="preserve">IEEE Trans </w:t>
           </w:r>
@@ -428,7 +416,6 @@
               <w:rFonts w:eastAsia="Times New Roman"/>
               <w:i/>
               <w:iCs/>
-              <w:color w:val="000000"/>
             </w:rPr>
             <w:t>Instrum</w:t>
           </w:r>
@@ -438,14 +425,12 @@
               <w:rFonts w:eastAsia="Times New Roman"/>
               <w:i/>
               <w:iCs/>
-              <w:color w:val="000000"/>
             </w:rPr>
             <w:t xml:space="preserve"> Meas</w:t>
           </w:r>
           <w:r>
             <w:rPr>
               <w:rFonts w:eastAsia="Times New Roman"/>
-              <w:color w:val="000000"/>
             </w:rPr>
             <w:t xml:space="preserve">, vol. 59, no. 9, pp. 2450–2457, Sep. 2010, </w:t>
           </w:r>
@@ -453,7 +438,6 @@
           <w:r>
             <w:rPr>
               <w:rFonts w:eastAsia="Times New Roman"/>
-              <w:color w:val="000000"/>
             </w:rPr>
             <w:t>doi</w:t>
           </w:r>
@@ -461,7 +445,6 @@
           <w:r>
             <w:rPr>
               <w:rFonts w:eastAsia="Times New Roman"/>
-              <w:color w:val="000000"/>
             </w:rPr>
             <w:t>: 10.1109/TIM.2009.2032966.</w:t>
           </w:r>
@@ -471,23 +454,20 @@
             <w:autoSpaceDE w:val="0"/>
             <w:autoSpaceDN w:val="0"/>
             <w:ind w:hanging="640"/>
-            <w:divId w:val="1774934234"/>
-            <w:rPr>
-              <w:rFonts w:eastAsia="Times New Roman"/>
-              <w:color w:val="000000"/>
+            <w:divId w:val="956371053"/>
+            <w:rPr>
+              <w:rFonts w:eastAsia="Times New Roman"/>
             </w:rPr>
           </w:pPr>
           <w:r>
             <w:rPr>
               <w:rFonts w:eastAsia="Times New Roman"/>
-              <w:color w:val="000000"/>
             </w:rPr>
             <w:t>[2]</w:t>
           </w:r>
           <w:r>
             <w:rPr>
               <w:rFonts w:eastAsia="Times New Roman"/>
-              <w:color w:val="000000"/>
             </w:rPr>
             <w:tab/>
             <w:t xml:space="preserve">T. </w:t>
@@ -496,7 +476,6 @@
           <w:r>
             <w:rPr>
               <w:rFonts w:eastAsia="Times New Roman"/>
-              <w:color w:val="000000"/>
             </w:rPr>
             <w:t>Salpavaara</w:t>
           </w:r>
@@ -504,7 +483,6 @@
           <w:r>
             <w:rPr>
               <w:rFonts w:eastAsia="Times New Roman"/>
-              <w:color w:val="000000"/>
             </w:rPr>
             <w:t xml:space="preserve">, J. </w:t>
           </w:r>
@@ -512,7 +490,6 @@
           <w:r>
             <w:rPr>
               <w:rFonts w:eastAsia="Times New Roman"/>
-              <w:color w:val="000000"/>
             </w:rPr>
             <w:t>Verho</w:t>
           </w:r>
@@ -520,7 +497,6 @@
           <w:r>
             <w:rPr>
               <w:rFonts w:eastAsia="Times New Roman"/>
-              <w:color w:val="000000"/>
             </w:rPr>
             <w:t xml:space="preserve">, P. Kumpulainen, and J. </w:t>
           </w:r>
@@ -528,7 +504,6 @@
           <w:r>
             <w:rPr>
               <w:rFonts w:eastAsia="Times New Roman"/>
-              <w:color w:val="000000"/>
             </w:rPr>
             <w:t>Lekkala</w:t>
           </w:r>
@@ -536,7 +511,6 @@
           <w:r>
             <w:rPr>
               <w:rFonts w:eastAsia="Times New Roman"/>
-              <w:color w:val="000000"/>
             </w:rPr>
             <w:t xml:space="preserve">, ‘Wireless interrogation techniques for sensors utilizing inductively coupled resonance circuits’, </w:t>
           </w:r>
@@ -545,14 +519,12 @@
               <w:rFonts w:eastAsia="Times New Roman"/>
               <w:i/>
               <w:iCs/>
-              <w:color w:val="000000"/>
             </w:rPr>
             <w:t>Procedia Eng</w:t>
           </w:r>
           <w:r>
             <w:rPr>
               <w:rFonts w:eastAsia="Times New Roman"/>
-              <w:color w:val="000000"/>
             </w:rPr>
             <w:t xml:space="preserve">, vol. 5, pp. 216–219, Jan. 2010, </w:t>
           </w:r>
@@ -560,7 +532,6 @@
           <w:r>
             <w:rPr>
               <w:rFonts w:eastAsia="Times New Roman"/>
-              <w:color w:val="000000"/>
             </w:rPr>
             <w:t>doi</w:t>
           </w:r>
@@ -568,7 +539,6 @@
           <w:r>
             <w:rPr>
               <w:rFonts w:eastAsia="Times New Roman"/>
-              <w:color w:val="000000"/>
             </w:rPr>
             <w:t>: 10.1016/J.PROENG.2010.09.086.</w:t>
           </w:r>
@@ -578,23 +548,20 @@
             <w:autoSpaceDE w:val="0"/>
             <w:autoSpaceDN w:val="0"/>
             <w:ind w:hanging="640"/>
-            <w:divId w:val="1348562654"/>
-            <w:rPr>
-              <w:rFonts w:eastAsia="Times New Roman"/>
-              <w:color w:val="000000"/>
+            <w:divId w:val="560865662"/>
+            <w:rPr>
+              <w:rFonts w:eastAsia="Times New Roman"/>
             </w:rPr>
           </w:pPr>
           <w:r>
             <w:rPr>
               <w:rFonts w:eastAsia="Times New Roman"/>
-              <w:color w:val="000000"/>
             </w:rPr>
             <w:t>[3]</w:t>
           </w:r>
           <w:r>
             <w:rPr>
               <w:rFonts w:eastAsia="Times New Roman"/>
-              <w:color w:val="000000"/>
             </w:rPr>
             <w:tab/>
             <w:t xml:space="preserve">B. Bin Zhou, M. N. Zhang, M. Z. Xie, L. F. Wang, and Q. A. Huang, ‘Enhancing LC Sensor Telemetry via Magnetic Resonance Coupling’, </w:t>
@@ -604,14 +571,12 @@
               <w:rFonts w:eastAsia="Times New Roman"/>
               <w:i/>
               <w:iCs/>
-              <w:color w:val="000000"/>
             </w:rPr>
             <w:t>Proceedings of IEEE Sensors</w:t>
           </w:r>
           <w:r>
             <w:rPr>
               <w:rFonts w:eastAsia="Times New Roman"/>
-              <w:color w:val="000000"/>
             </w:rPr>
             <w:t xml:space="preserve">, vol. 2019-October, Oct. 2019, </w:t>
           </w:r>
@@ -619,7 +584,6 @@
           <w:r>
             <w:rPr>
               <w:rFonts w:eastAsia="Times New Roman"/>
-              <w:color w:val="000000"/>
             </w:rPr>
             <w:t>doi</w:t>
           </w:r>
@@ -627,7 +591,6 @@
           <w:r>
             <w:rPr>
               <w:rFonts w:eastAsia="Times New Roman"/>
-              <w:color w:val="000000"/>
             </w:rPr>
             <w:t>: 10.1109/SENSORS43011.2019.8956818.</w:t>
           </w:r>
@@ -637,23 +600,20 @@
             <w:autoSpaceDE w:val="0"/>
             <w:autoSpaceDN w:val="0"/>
             <w:ind w:hanging="640"/>
-            <w:divId w:val="1341195756"/>
-            <w:rPr>
-              <w:rFonts w:eastAsia="Times New Roman"/>
-              <w:color w:val="000000"/>
+            <w:divId w:val="937636157"/>
+            <w:rPr>
+              <w:rFonts w:eastAsia="Times New Roman"/>
             </w:rPr>
           </w:pPr>
           <w:r>
             <w:rPr>
               <w:rFonts w:eastAsia="Times New Roman"/>
-              <w:color w:val="000000"/>
             </w:rPr>
             <w:t>[4]</w:t>
           </w:r>
           <w:r>
             <w:rPr>
               <w:rFonts w:eastAsia="Times New Roman"/>
-              <w:color w:val="000000"/>
             </w:rPr>
             <w:tab/>
             <w:t xml:space="preserve">T. </w:t>
@@ -662,7 +622,6 @@
           <w:r>
             <w:rPr>
               <w:rFonts w:eastAsia="Times New Roman"/>
-              <w:color w:val="000000"/>
             </w:rPr>
             <w:t>Salpavaara</w:t>
           </w:r>
@@ -670,7 +629,6 @@
           <w:r>
             <w:rPr>
               <w:rFonts w:eastAsia="Times New Roman"/>
-              <w:color w:val="000000"/>
             </w:rPr>
             <w:t xml:space="preserve">, J. </w:t>
           </w:r>
@@ -678,7 +636,6 @@
           <w:r>
             <w:rPr>
               <w:rFonts w:eastAsia="Times New Roman"/>
-              <w:color w:val="000000"/>
             </w:rPr>
             <w:t>Verho</w:t>
           </w:r>
@@ -686,7 +643,6 @@
           <w:r>
             <w:rPr>
               <w:rFonts w:eastAsia="Times New Roman"/>
-              <w:color w:val="000000"/>
             </w:rPr>
             <w:t xml:space="preserve">, P. Kumpulainen, and J. </w:t>
           </w:r>
@@ -694,7 +650,6 @@
           <w:r>
             <w:rPr>
               <w:rFonts w:eastAsia="Times New Roman"/>
-              <w:color w:val="000000"/>
             </w:rPr>
             <w:t>Lekkala</w:t>
           </w:r>
@@ -702,7 +657,6 @@
           <w:r>
             <w:rPr>
               <w:rFonts w:eastAsia="Times New Roman"/>
-              <w:color w:val="000000"/>
             </w:rPr>
             <w:t xml:space="preserve">, ‘Readout methods for an inductively coupled resonance sensor used in pressure garment application’, </w:t>
           </w:r>
@@ -711,14 +665,12 @@
               <w:rFonts w:eastAsia="Times New Roman"/>
               <w:i/>
               <w:iCs/>
-              <w:color w:val="000000"/>
             </w:rPr>
             <w:t>Sens Actuators A Phys</w:t>
           </w:r>
           <w:r>
             <w:rPr>
               <w:rFonts w:eastAsia="Times New Roman"/>
-              <w:color w:val="000000"/>
             </w:rPr>
             <w:t xml:space="preserve">, vol. 172, no. 1, pp. 109–116, Dec. 2011, </w:t>
           </w:r>
@@ -726,7 +678,6 @@
           <w:r>
             <w:rPr>
               <w:rFonts w:eastAsia="Times New Roman"/>
-              <w:color w:val="000000"/>
             </w:rPr>
             <w:t>doi</w:t>
           </w:r>
@@ -734,13 +685,64 @@
           <w:r>
             <w:rPr>
               <w:rFonts w:eastAsia="Times New Roman"/>
-              <w:color w:val="000000"/>
             </w:rPr>
             <w:t>: 10.1016/J.SNA.2011.02.051.</w:t>
           </w:r>
         </w:p>
         <w:p>
           <w:pPr>
+            <w:autoSpaceDE w:val="0"/>
+            <w:autoSpaceDN w:val="0"/>
+            <w:ind w:hanging="640"/>
+            <w:divId w:val="553466314"/>
+            <w:rPr>
+              <w:rFonts w:eastAsia="Times New Roman"/>
+            </w:rPr>
+          </w:pPr>
+          <w:r>
+            <w:rPr>
+              <w:rFonts w:eastAsia="Times New Roman"/>
+            </w:rPr>
+            <w:t>[5]</w:t>
+          </w:r>
+          <w:r>
+            <w:rPr>
+              <w:rFonts w:eastAsia="Times New Roman"/>
+            </w:rPr>
+            <w:tab/>
+            <w:t xml:space="preserve">C. Zhang, L. F. Wang, J. Q. Huang, and Q. A. Huang, ‘An LC-type passive wireless humidity sensor system with portable telemetry unit’, </w:t>
+          </w:r>
+          <w:r>
+            <w:rPr>
+              <w:rFonts w:eastAsia="Times New Roman"/>
+              <w:i/>
+              <w:iCs/>
+            </w:rPr>
+            <w:t>Journal of Microelectromechanical Systems</w:t>
+          </w:r>
+          <w:r>
+            <w:rPr>
+              <w:rFonts w:eastAsia="Times New Roman"/>
+            </w:rPr>
+            <w:t xml:space="preserve">, vol. 24, no. 3, pp. 575–581, Jun. 2015, </w:t>
+          </w:r>
+          <w:proofErr w:type="spellStart"/>
+          <w:r>
+            <w:rPr>
+              <w:rFonts w:eastAsia="Times New Roman"/>
+            </w:rPr>
+            <w:t>doi</w:t>
+          </w:r>
+          <w:proofErr w:type="spellEnd"/>
+          <w:r>
+            <w:rPr>
+              <w:rFonts w:eastAsia="Times New Roman"/>
+            </w:rPr>
+            <w:t>: 10.1109/JMEMS.2014.2333747.</w:t>
+          </w:r>
+        </w:p>
+        <w:p>
+          <w:pPr>
             <w:rPr>
               <w:lang w:val="en-GB"/>
             </w:rPr>
@@ -748,7 +750,6 @@
           <w:r>
             <w:rPr>
               <w:rFonts w:eastAsia="Times New Roman"/>
-              <w:color w:val="000000"/>
             </w:rPr>
             <w:t> </w:t>
           </w:r>
@@ -1367,6 +1368,7 @@
   <w:style w:type="character" w:default="1" w:styleId="DefaultParagraphFont">
     <w:name w:val="Default Paragraph Font"/>
     <w:uiPriority w:val="1"/>
+    <w:semiHidden/>
     <w:unhideWhenUsed/>
   </w:style>
   <w:style w:type="table" w:default="1" w:styleId="TableNormal">
@@ -1766,9 +1768,11 @@
   <w:rsids>
     <w:rsidRoot w:val="00D659B7"/>
     <w:rsid w:val="0006046D"/>
+    <w:rsid w:val="000C6072"/>
     <w:rsid w:val="000E0DC0"/>
     <w:rsid w:val="0096729C"/>
     <w:rsid w:val="00AD3897"/>
+    <w:rsid w:val="00B02ABE"/>
     <w:rsid w:val="00D4416A"/>
     <w:rsid w:val="00D659B7"/>
   </w:rsids>
@@ -2551,8 +2555,8 @@
     <we:reference id="WA104382081" version="1.55.1.0" store="en-US" storeType="OMEX"/>
   </we:alternateReferences>
   <we:properties>
-    <we:property name="MENDELEY_BIBLIOGRAPHY_IS_DIRTY" value="true"/>
-    <we:property name="MENDELEY_BIBLIOGRAPHY_LAST_MODIFIED" value="1761415140155"/>
+    <we:property name="MENDELEY_BIBLIOGRAPHY_IS_DIRTY" value="false"/>
+    <we:property name="MENDELEY_BIBLIOGRAPHY_LAST_MODIFIED" value="1762349801111"/>
     <we:property name="MENDELEY_CITATIONS" value="[{&quot;citationID&quot;:&quot;MENDELEY_CITATION_3f11b572-2a10-4326-b4f8-92ac85af24ac&quot;,&quot;properties&quot;:{&quot;noteIndex&quot;:0},&quot;isEdited&quot;:false,&quot;manualOverride&quot;:{&quot;isManuallyOverridden&quot;:false,&quot;citeprocText&quot;:&quot;[1]&quot;,&quot;manualOverrideText&quot;:&quot;&quot;},&quot;citationTag&quot;:&quot;MENDELEY_CITATION_v3_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&quot;,&quot;citationItems&quot;:[{&quot;id&quot;:&quot;9b72da70-1b79-3a63-b430-5bf252bc2871&quot;,&quot;itemData&quot;:{&quot;type&quot;:&quot;article-journal&quot;,&quot;id&quot;:&quot;9b72da70-1b79-3a63-b430-5bf252bc2871&quot;,&quot;title&quot;:&quot;Wireless readout of passive LC sensors&quot;,&quot;author&quot;:[{&quot;family&quot;:&quot;Nopper&quot;,&quot;given&quot;:&quot;Reinhard&quot;,&quot;parse-names&quot;:false,&quot;dropping-particle&quot;:&quot;&quot;,&quot;non-dropping-particle&quot;:&quot;&quot;},{&quot;family&quot;:&quot;Niekrawietz&quot;,&quot;given&quot;:&quot;Remigius&quot;,&quot;parse-names&quot;:false,&quot;dropping-particle&quot;:&quot;&quot;,&quot;non-dropping-particle&quot;:&quot;&quot;},{&quot;family&quot;:&quot;Reindl&quot;,&quot;given&quot;:&quot;Leonhard&quot;,&quot;parse-names&quot;:false,&quot;dropping-particle&quot;:&quot;&quot;,&quot;non-dropping-particle&quot;:&quot;&quot;}],&quot;container-title&quot;:&quot;IEEE Transactions on Instrumentation and Measurement&quot;,&quot;container-title-short&quot;:&quot;IEEE Trans Instrum Meas&quot;,&quot;accessed&quot;:{&quot;date-parts&quot;:[[2025,10,25]]},&quot;DOI&quot;:&quot;10.1109/TIM.2009.2032966&quot;,&quot;ISSN&quot;:&quot;00189456&quot;,&quot;issued&quot;:{&quot;date-parts&quot;:[[2010,9]]},&quot;page&quot;:&quot;2450-2457&quot;,&quot;abstract&quot;:&quot;This paper reports simple yet precise equations for automated wireless measurement of the resonance frequency, Q-factor, and coupling coefficient of inductively coupled passive resonant LC circuits. This allows remote sensing of all physical and chemical quantities that can be measured with capacitance transducers. Formerly reported front-end circuit concepts for wireless sensor readout, i.e., phase dip measurement and the dip meter, are subsequently discussed. It is shown that, due to fundamental system limitations, the formerly reported circuit concepts are not applicable if the distance between the sensor and the readout electronic circuit becomes too small, resulting in large coupling coefficients. Therefore, we present an improved concept for an analog front-end circuit of the readout system that overcomes these limitations and hence allows wireless sensor readout under a wider range of operating distances. © 2006 IEEE.&quot;,&quot;issue&quot;:&quot;9&quot;,&quot;volume&quot;:&quot;59&quot;},&quot;isTemporary&quot;:false,&quot;suppress-author&quot;:false,&quot;composite&quot;:false,&quot;author-only&quot;:false}]},{&quot;citationID&quot;:&quot;MENDELEY_CITATION_ffdaee54-751f-4314-b897-49048562e39d&quot;,&quot;properties&quot;:{&quot;noteIndex&quot;:0},&quot;isEdited&quot;:false,&quot;manualOverride&quot;:{&quot;isManuallyOverridden&quot;:false,&quot;citeprocText&quot;:&quot;[2]&quot;,&quot;manualOverrideText&quot;:&quot;&quot;},&quot;citationTag&quot;:&quot;MENDELEY_CITATION_v3_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&quot;,&quot;citationItems&quot;:[{&quot;id&quot;:&quot;ebca7782-68f5-3686-a935-1c995634e2c3&quot;,&quot;itemData&quot;:{&quot;type&quot;:&quot;article-journal&quot;,&quot;id&quot;:&quot;ebca7782-68f5-3686-a935-1c995634e2c3&quot;,&quot;title&quot;:&quot;Wireless interrogation techniques for sensors utilizing inductively coupled resonance circuits&quot;,&quot;author&quot;:[{&quot;family&quot;:&quot;Salpavaara&quot;,&quot;given&quot;:&quot;Timo&quot;,&quot;parse-names&quot;:false,&quot;dropping-particle&quot;:&quot;&quot;,&quot;non-dropping-particle&quot;:&quot;&quot;},{&quot;family&quot;:&quot;Verho&quot;,&quot;given&quot;:&quot;Jarmo&quot;,&quot;parse-names&quot;:false,&quot;dropping-particle&quot;:&quot;&quot;,&quot;non-dropping-particle&quot;:&quot;&quot;},{&quot;family&quot;:&quot;Kumpulainen&quot;,&quot;given&quot;:&quot;Pekka&quot;,&quot;parse-names&quot;:false,&quot;dropping-particle&quot;:&quot;&quot;,&quot;non-dropping-particle&quot;:&quot;&quot;},{&quot;family&quot;:&quot;Lekkala&quot;,&quot;given&quot;:&quot;Jukka&quot;,&quot;parse-names&quot;:false,&quot;dropping-particle&quot;:&quot;&quot;,&quot;non-dropping-particle&quot;:&quot;&quot;}],&quot;container-title&quot;:&quot;Procedia Engineering&quot;,&quot;container-title-short&quot;:&quot;Procedia Eng&quot;,&quot;accessed&quot;:{&quot;date-parts&quot;:[[2025,10,25]]},&quot;DOI&quot;:&quot;10.1016/J.PROENG.2010.09.086&quot;,&quot;ISSN&quot;:&quot;1877-7058&quot;,&quot;URL&quot;:&quot;https://www.sciencedirect.com/science/article/pii/S1877705810006338&quot;,&quot;issued&quot;:{&quot;date-parts&quot;:[[2010,1,1]]},&quot;page&quot;:&quot;216-219&quot;,&quot;abstract&quot;:&quot;The methods needed to interrogate passive resonance sensors are studied. A portable impedance measurement unit and the methods to extract a coupling coefficient compensated resonance frequency are presented. The interrogation methods are demonstrated with ECG and pressure measurements. The results show that the quality of the ECG signal measured with a flexible textile coil is sufficient to extract the heart rate. In the case of a pressure sensor, the errors caused by the changes in the inductive coupling were satisfactorily removed by the introduced method.&quot;,&quot;publisher&quot;:&quot;No longer published by Elsevier&quot;,&quot;volume&quot;:&quot;5&quot;},&quot;isTemporary&quot;:false,&quot;suppress-author&quot;:false,&quot;composite&quot;:false,&quot;author-only&quot;:false}]},{&quot;citationID&quot;:&quot;MENDELEY_CITATION_d80637b6-c754-47de-92fb-404669be429a&quot;,&quot;properties&quot;:{&quot;noteIndex&quot;:0},&quot;isEdited&quot;:false,&quot;manualOverride&quot;:{&quot;isManuallyOverridden&quot;:false,&quot;citeprocText&quot;:&quot;[3]&quot;,&quot;manualOverrideText&quot;:&quot;&quot;},&quot;citationTag&quot;:&quot;MENDELEY_CITATION_v3_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&quot;,&quot;citationItems&quot;:[{&quot;id&quot;:&quot;c5318239-127b-3b94-a157-21aefd8aa774&quot;,&quot;itemData&quot;:{&quot;type&quot;:&quot;article-journal&quot;,&quot;id&quot;:&quot;c5318239-127b-3b94-a157-21aefd8aa774&quot;,&quot;title&quot;:&quot;Enhancing LC Sensor Telemetry via Magnetic Resonance Coupling&quot;,&quot;author&quot;:[{&quot;family&quot;:&quot;Zhou&quot;,&quot;given&quot;:&quot;Bin&quot;,&quot;parse-names&quot;:false,&quot;dropping-particle&quot;:&quot;Bin&quot;,&quot;non-dropping-particle&quot;:&quot;&quot;},{&quot;family&quot;:&quot;Zhang&quot;,&quot;given&quot;:&quot;Man Na&quot;,&quot;parse-names&quot;:false,&quot;dropping-particle&quot;:&quot;&quot;,&quot;non-dropping-particle&quot;:&quot;&quot;},{&quot;family&quot;:&quot;Xie&quot;,&quot;given&quot;:&quot;Ming Zhu&quot;,&quot;parse-names&quot;:false,&quot;dropping-particle&quot;:&quot;&quot;,&quot;non-dropping-particle&quot;:&quot;&quot;},{&quot;family&quot;:&quot;Wang&quot;,&quot;given&quot;:&quot;Li Feng&quot;,&quot;parse-names&quot;:false,&quot;dropping-particle&quot;:&quot;&quot;,&quot;non-dropping-particle&quot;:&quot;&quot;},{&quot;family&quot;:&quot;Huang&quot;,&quot;given&quot;:&quot;Qing An&quot;,&quot;parse-names&quot;:false,&quot;dropping-particle&quot;:&quot;&quot;,&quot;non-dropping-particle&quot;:&quot;&quot;}],&quot;container-title&quot;:&quot;Proceedings of IEEE Sensors&quot;,&quot;accessed&quot;:{&quot;date-parts&quot;:[[2025,10,25]]},&quot;DOI&quot;:&quot;10.1109/SENSORS43011.2019.8956818&quot;,&quot;ISBN&quot;:&quot;9781728116341&quot;,&quot;ISSN&quot;:&quot;21689229&quot;,&quot;issued&quot;:{&quot;date-parts&quot;:[[2019,10,1]]},&quot;abstract&quot;:&quot;Inductor-capacitor (LC) passive wireless sensors have been widely used in a variety of applications, ranging from medical diagnosis to industrial and environmental monitoring. In some certain circumstance, the sensors are required to be scaled down to small dimensions, which results in the limited readout distance. Here, a resonant reader is proposed to enhance signal strength and quality factor. The resonant frequency of the reader is changed by controlling varactor. An LC humidity sensor, as an example, is detected both with and without the proposed reader. Experimental results display that the signal strength get greatly enhanced and reflection coefficient S11 is enhanced to -43dB compared with the conventional -0.33 dB, at the same detection distance 1.2cm. Our results may have an impact on wireless sensing, particularly benefiting the emerging micro-machined sensors, and so on.&quot;,&quot;publisher&quot;:&quot;Institute of Electrical and Electronics Engineers Inc.&quot;,&quot;volume&quot;:&quot;2019-October&quot;,&quot;container-title-short&quot;:&quot;&quot;},&quot;isTemporary&quot;:false,&quot;suppress-author&quot;:false,&quot;composite&quot;:false,&quot;author-only&quot;:false}]},{&quot;citationID&quot;:&quot;MENDELEY_CITATION_21f3d3a4-4683-481c-8383-a1f6a4555bdf&quot;,&quot;properties&quot;:{&quot;noteIndex&quot;:0},&quot;isEdited&quot;:false,&quot;manualOverride&quot;:{&quot;isManuallyOverridden&quot;:false,&quot;citeprocText&quot;:&quot;[4]&quot;,&quot;manualOverrideText&quot;:&quot;&quot;},&quot;citationTag&quot;:&quot;MENDELEY_CITATION_v3_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&quot;,&quot;citationItems&quot;:[{&quot;id&quot;:&quot;28b3dca1-16a5-317f-b5e0-cfd4ab93b4d3&quot;,&quot;itemData&quot;:{&quot;type&quot;:&quot;article-journal&quot;,&quot;id&quot;:&quot;28b3dca1-16a5-317f-b5e0-cfd4ab93b4d3&quot;,&quot;title&quot;:&quot;Readout methods for an inductively coupled resonance sensor used in pressure garment application&quot;,&quot;author&quot;:[{&quot;family&quot;:&quot;Salpavaara&quot;,&quot;given&quot;:&quot;Timo&quot;,&quot;parse-names&quot;:false,&quot;dropping-particle&quot;:&quot;&quot;,&quot;non-dropping-particle&quot;:&quot;&quot;},{&quot;family&quot;:&quot;Verho&quot;,&quot;given&quot;:&quot;Jarmo&quot;,&quot;parse-names&quot;:false,&quot;dropping-particle&quot;:&quot;&quot;,&quot;non-dropping-particle&quot;:&quot;&quot;},{&quot;family&quot;:&quot;Kumpulainen&quot;,&quot;given&quot;:&quot;Pekka&quot;,&quot;parse-names&quot;:false,&quot;dropping-particle&quot;:&quot;&quot;,&quot;non-dropping-particle&quot;:&quot;&quot;},{&quot;family&quot;:&quot;Lekkala&quot;,&quot;given&quot;:&quot;Jukka&quot;,&quot;parse-names&quot;:false,&quot;dropping-particle&quot;:&quot;&quot;,&quot;non-dropping-particle&quot;:&quot;&quot;}],&quot;container-title&quot;:&quot;Sensors and Actuators A: Physical&quot;,&quot;container-title-short&quot;:&quot;Sens Actuators A Phys&quot;,&quot;accessed&quot;:{&quot;date-parts&quot;:[[2025,10,25]]},&quot;DOI&quot;:&quot;10.1016/J.SNA.2011.02.051&quot;,&quot;ISSN&quot;:&quot;0924-4247&quot;,&quot;URL&quot;:&quot;https://www.sciencedirect.com/science/article/pii/S0924424711001245&quot;,&quot;issued&quot;:{&quot;date-parts&quot;:[[2011,12,1]]},&quot;page&quot;:&quot;109-116&quot;,&quot;abstract&quot;:&quot;The methods needed to inductively read a passive resonance sensor in pressure measurement are studied. A simple dual-layer pressure sensor, a small portable phase response measurement unit and the methods to extract a coupling coefficient compensated resonance frequency are presented. The functionality and accuracy of the measurement are tested in a test rig and demonstrated in a realistic measurement environment. According to the test measurements, the overall performance of this wireless system is promising and the accuracy is within the typical range of the measurements made in the field of pressure garments. © 2011 Elsevier B.V. All rights reserved.&quot;,&quot;publisher&quot;:&quot;Elsevier&quot;,&quot;issue&quot;:&quot;1&quot;,&quot;volume&quot;:&quot;172&quot;},&quot;isTemporary&quot;:false,&quot;suppress-author&quot;:false,&quot;composite&quot;:false,&quot;author-only&quot;:false}]},{&quot;citationID&quot;:&quot;MENDELEY_CITATION_8ce61b0b-9b92-4032-8b5c-31c19f9b2f53&quot;,&quot;properties&quot;:{&quot;noteIndex&quot;:0},&quot;isEdited&quot;:false,&quot;manualOverride&quot;:{&quot;isManuallyOverridden&quot;:false,&quot;citeprocText&quot;:&quot;[5]&quot;,&quot;manualOverrideText&quot;:&quot;&quot;},&quot;citationTag&quot;:&quot;MENDELEY_CITATION_v3_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&quot;,&quot;citationItems&quot;:[{&quot;id&quot;:&quot;5cc583ed-a6ef-35ce-8799-d1e46faf8312&quot;,&quot;itemData&quot;:{&quot;type&quot;:&quot;article-journal&quot;,&quot;id&quot;:&quot;5cc583ed-a6ef-35ce-8799-d1e46faf8312&quot;,&quot;title&quot;:&quot;An LC-type passive wireless humidity sensor system with portable telemetry unit&quot;,&quot;author&quot;:[{&quot;family&quot;:&quot;Zhang&quot;,&quot;given&quot;:&quot;Cong&quot;,&quot;parse-names&quot;:false,&quot;dropping-particle&quot;:&quot;&quot;,&quot;non-dropping-particle&quot;:&quot;&quot;},{&quot;family&quot;:&quot;Wang&quot;,&quot;given&quot;:&quot;Li Feng&quot;,&quot;parse-names&quot;:false,&quot;dropping-particle&quot;:&quot;&quot;,&quot;non-dropping-particle&quot;:&quot;&quot;},{&quot;family&quot;:&quot;Huang&quot;,&quot;given&quot;:&quot;Jian Qiu&quot;,&quot;parse-names&quot;:false,&quot;dropping-particle&quot;:&quot;&quot;,&quot;non-dropping-particle&quot;:&quot;&quot;},{&quot;family&quot;:&quot;Huang&quot;,&quot;given&quot;:&quot;Qing An&quot;,&quot;parse-names&quot;:false,&quot;dropping-particle&quot;:&quot;&quot;,&quot;non-dropping-particle&quot;:&quot;&quot;}],&quot;container-title&quot;:&quot;Journal of Microelectromechanical Systems&quot;,&quot;accessed&quot;:{&quot;date-parts&quot;:[[2025,10,29]]},&quot;DOI&quot;:&quot;10.1109/JMEMS.2014.2333747&quot;,&quot;ISSN&quot;:&quot;10577157&quot;,&quot;issued&quot;:{&quot;date-parts&quot;:[[2015,6,1]]},&quot;page&quot;:&quot;575-581&quot;,&quot;abstract&quot;:&quot;This paper presents a high-sensitivity passive wireless humidity sensor system with a portable telemetry unit for applications in sealed environments. A complementary metal oxide semiconductor (CMOS) interdigital capacitive humidity sensor die was attached to an organic substrate (FR-4) on which a fixed planar spiral copper inductor was fabricated. The variable capacitor and the fixed inductor were wire bonded to form an inductor-capacitor (LC) tank circuit. The resonant frequency of the sensor tank is dependent on the sensor capacitance, which changes in response to the humidity. The sensitivity of the capacitive sensor was improved significantly using graphene oxide as a sensing material. The package-level integration was achieved by employing the embedded inductor on an organic packaging substrate. The LC-type sensor is interrogated wirelessly using our homemade portable telemetry unit, which is based on a standing wave ratio bridge to measure the real part of the readout coil impedance. Measurements show a sensitivity of -18.75 kHz/%RH over a range of 15%-95% RH. The implemented telemetry unit addresses the need for a low-cost, portable, and universal reader of the LC-type passive wireless sensors.&quot;,&quot;publisher&quot;:&quot;Institute of Electrical and Electronics Engineers Inc.&quot;,&quot;issue&quot;:&quot;3&quot;,&quot;volume&quot;:&quot;24&quot;,&quot;container-title-short&quot;:&quot;&quot;},&quot;isTemporary&quot;:false,&quot;suppress-author&quot;:false,&quot;composite&quot;:false,&quot;author-only&quot;:false}]}]"/>
     <we:property name="MENDELEY_CITATIONS_LOCALE_CODE" value="&quot;en-GB&quot;"/>
     <we:property name="MENDELEY_CITATIONS_STYLE" value="{&quot;id&quot;:&quot;https://www.zotero.org/styles/ieee&quot;,&quot;title&quot;:&quot;IEEE&quot;,&quot;format&quot;:&quot;numeric&quot;,&quot;defaultLocale&quot;:null,&quot;isLocaleCodeValid&quot;:true}"/>

</xml_diff>